<commit_message>
Get doc files with attributres and diff
</commit_message>
<xml_diff>
--- a/doc/gitattributes.docx
+++ b/doc/gitattributes.docx
@@ -5,6 +5,27 @@
     <w:p>
       <w:r>
         <w:t>Hello git attributes</w:t>
+      </w:r>
+    </w:p>
+    <w:p>
+      <w:r>
+        <w:t>Let us check for diff since it’s a binary files</w:t>
+      </w:r>
+    </w:p>
+    <w:p>
+      <w:r>
+        <w:t xml:space="preserve">Now I want to see the diff </w:t>
+      </w:r>
+    </w:p>
+    <w:p>
+      <w:r>
+        <w:t>Should able to see doc diff</w:t>
+      </w:r>
+    </w:p>
+    <w:p/>
+    <w:p>
+      <w:r>
+        <w:t>Txt format conversion</w:t>
       </w:r>
     </w:p>
     <w:sectPr>

</xml_diff>